<commit_message>
Assignment 2 further edited
</commit_message>
<xml_diff>
--- a/Assignments/Assignment 2/190397E_a02.docx
+++ b/Assignments/Assignment 2/190397E_a02.docx
@@ -387,7 +387,19 @@
         <w:rPr>
           <w:rFonts w:ascii="Times New Roman" w:hAnsi="Times New Roman" w:cs="Times New Roman"/>
         </w:rPr>
-        <w:t xml:space="preserve">probability that at least one sample is outside of outliers: </w:t>
+        <w:t xml:space="preserve">probability that at least one sample is </w:t>
+      </w:r>
+      <w:r>
+        <w:rPr>
+          <w:rFonts w:ascii="Times New Roman" w:hAnsi="Times New Roman" w:cs="Times New Roman"/>
+        </w:rPr>
+        <w:t xml:space="preserve">free from </w:t>
+      </w:r>
+      <w:r>
+        <w:rPr>
+          <w:rFonts w:ascii="Times New Roman" w:hAnsi="Times New Roman" w:cs="Times New Roman"/>
+        </w:rPr>
+        <w:t xml:space="preserve">outliers: </w:t>
       </w:r>
       <m:oMath>
         <m:r>
@@ -509,360 +521,389 @@
         </w:rPr>
         <w:t xml:space="preserve">umber of samples: </w:t>
       </w:r>
-    </w:p>
-    <w:p>
-      <w:pPr>
-        <w:pStyle w:val="ListParagraph"/>
-        <w:ind w:left="1440"/>
-        <w:rPr>
-          <w:rFonts w:ascii="Times New Roman" w:hAnsi="Times New Roman" w:cs="Times New Roman"/>
-        </w:rPr>
-      </w:pPr>
-    </w:p>
-    <w:p>
-      <w:pPr>
-        <w:pStyle w:val="ListParagraph"/>
-        <w:ind w:left="1440"/>
-        <w:rPr>
-          <w:rFonts w:ascii="Times New Roman" w:eastAsiaTheme="minorEastAsia" w:hAnsi="Times New Roman" w:cs="Times New Roman"/>
-        </w:rPr>
-      </w:pPr>
-      <m:oMathPara>
-        <m:oMath>
-          <m:r>
-            <w:rPr>
-              <w:rFonts w:ascii="Cambria Math" w:hAnsi="Cambria Math" w:cs="Times New Roman"/>
-            </w:rPr>
-            <m:t>N=</m:t>
-          </m:r>
-          <m:f>
-            <m:fPr>
-              <m:ctrlPr>
-                <w:rPr>
-                  <w:rFonts w:ascii="Cambria Math" w:hAnsi="Cambria Math" w:cs="Times New Roman"/>
-                  <w:i/>
-                </w:rPr>
-              </m:ctrlPr>
-            </m:fPr>
-            <m:num>
-              <m:func>
-                <m:funcPr>
-                  <m:ctrlPr>
-                    <w:rPr>
-                      <w:rFonts w:ascii="Cambria Math" w:hAnsi="Cambria Math" w:cs="Times New Roman"/>
-                      <w:i/>
-                    </w:rPr>
-                  </m:ctrlPr>
-                </m:funcPr>
-                <m:fName>
-                  <m:r>
-                    <m:rPr>
-                      <m:sty m:val="p"/>
-                    </m:rPr>
-                    <w:rPr>
-                      <w:rFonts w:ascii="Cambria Math" w:hAnsi="Cambria Math" w:cs="Times New Roman"/>
-                    </w:rPr>
-                    <m:t>log</m:t>
-                  </m:r>
-                </m:fName>
-                <m:e>
-                  <m:r>
-                    <w:rPr>
-                      <w:rFonts w:ascii="Cambria Math" w:hAnsi="Cambria Math" w:cs="Times New Roman"/>
-                    </w:rPr>
-                    <m:t>(1-p)</m:t>
-                  </m:r>
-                </m:e>
-              </m:func>
-            </m:num>
-            <m:den>
-              <m:func>
-                <m:funcPr>
-                  <m:ctrlPr>
-                    <w:rPr>
-                      <w:rFonts w:ascii="Cambria Math" w:hAnsi="Cambria Math" w:cs="Times New Roman"/>
-                      <w:i/>
-                    </w:rPr>
-                  </m:ctrlPr>
-                </m:funcPr>
-                <m:fName>
-                  <m:r>
-                    <m:rPr>
-                      <m:sty m:val="p"/>
-                    </m:rPr>
-                    <w:rPr>
-                      <w:rFonts w:ascii="Cambria Math" w:hAnsi="Cambria Math" w:cs="Times New Roman"/>
-                    </w:rPr>
-                    <m:t>log</m:t>
-                  </m:r>
-                </m:fName>
-                <m:e>
-                  <m:r>
-                    <w:rPr>
-                      <w:rFonts w:ascii="Cambria Math" w:hAnsi="Cambria Math" w:cs="Times New Roman"/>
-                    </w:rPr>
-                    <m:t>(1-</m:t>
-                  </m:r>
-                  <m:sSup>
-                    <m:sSupPr>
-                      <m:ctrlPr>
-                        <w:rPr>
-                          <w:rFonts w:ascii="Cambria Math" w:hAnsi="Cambria Math" w:cs="Times New Roman"/>
-                          <w:i/>
-                        </w:rPr>
-                      </m:ctrlPr>
-                    </m:sSupPr>
-                    <m:e>
-                      <m:r>
-                        <w:rPr>
-                          <w:rFonts w:ascii="Cambria Math" w:hAnsi="Cambria Math" w:cs="Times New Roman"/>
-                        </w:rPr>
-                        <m:t>(1-e)</m:t>
-                      </m:r>
-                    </m:e>
-                    <m:sup>
-                      <m:r>
-                        <w:rPr>
-                          <w:rFonts w:ascii="Cambria Math" w:hAnsi="Cambria Math" w:cs="Times New Roman"/>
-                        </w:rPr>
-                        <m:t>s</m:t>
-                      </m:r>
-                    </m:sup>
-                  </m:sSup>
-                  <m:r>
-                    <w:rPr>
-                      <w:rFonts w:ascii="Cambria Math" w:hAnsi="Cambria Math" w:cs="Times New Roman"/>
-                    </w:rPr>
-                    <m:t>)</m:t>
-                  </m:r>
-                </m:e>
-              </m:func>
-            </m:den>
-          </m:f>
-          <m:r>
-            <w:rPr>
-              <w:rFonts w:ascii="Cambria Math" w:hAnsi="Cambria Math" w:cs="Times New Roman"/>
-            </w:rPr>
-            <m:t>=</m:t>
-          </m:r>
-          <m:f>
-            <m:fPr>
-              <m:ctrlPr>
-                <w:rPr>
-                  <w:rFonts w:ascii="Cambria Math" w:hAnsi="Cambria Math" w:cs="Times New Roman"/>
-                  <w:i/>
-                </w:rPr>
-              </m:ctrlPr>
-            </m:fPr>
-            <m:num>
-              <m:func>
-                <m:funcPr>
-                  <m:ctrlPr>
-                    <w:rPr>
-                      <w:rFonts w:ascii="Cambria Math" w:hAnsi="Cambria Math" w:cs="Times New Roman"/>
-                      <w:i/>
-                    </w:rPr>
-                  </m:ctrlPr>
-                </m:funcPr>
-                <m:fName>
-                  <m:r>
-                    <m:rPr>
-                      <m:sty m:val="p"/>
-                    </m:rPr>
-                    <w:rPr>
-                      <w:rFonts w:ascii="Cambria Math" w:hAnsi="Cambria Math" w:cs="Times New Roman"/>
-                    </w:rPr>
-                    <m:t>log</m:t>
-                  </m:r>
-                </m:fName>
-                <m:e>
-                  <m:r>
-                    <w:rPr>
-                      <w:rFonts w:ascii="Cambria Math" w:hAnsi="Cambria Math" w:cs="Times New Roman"/>
-                    </w:rPr>
-                    <m:t>(1-0.97)</m:t>
-                  </m:r>
-                </m:e>
-              </m:func>
-            </m:num>
-            <m:den>
-              <m:func>
-                <m:funcPr>
-                  <m:ctrlPr>
-                    <w:rPr>
-                      <w:rFonts w:ascii="Cambria Math" w:hAnsi="Cambria Math" w:cs="Times New Roman"/>
-                      <w:i/>
-                    </w:rPr>
-                  </m:ctrlPr>
-                </m:funcPr>
-                <m:fName>
-                  <m:r>
-                    <m:rPr>
-                      <m:sty m:val="p"/>
-                    </m:rPr>
-                    <w:rPr>
-                      <w:rFonts w:ascii="Cambria Math" w:hAnsi="Cambria Math" w:cs="Times New Roman"/>
-                    </w:rPr>
-                    <m:t>log</m:t>
-                  </m:r>
-                </m:fName>
-                <m:e>
-                  <m:r>
-                    <w:rPr>
-                      <w:rFonts w:ascii="Cambria Math" w:hAnsi="Cambria Math" w:cs="Times New Roman"/>
-                    </w:rPr>
-                    <m:t>(1-</m:t>
-                  </m:r>
-                  <m:sSup>
-                    <m:sSupPr>
-                      <m:ctrlPr>
-                        <w:rPr>
-                          <w:rFonts w:ascii="Cambria Math" w:hAnsi="Cambria Math" w:cs="Times New Roman"/>
-                          <w:i/>
-                        </w:rPr>
-                      </m:ctrlPr>
-                    </m:sSupPr>
-                    <m:e>
-                      <m:r>
-                        <w:rPr>
-                          <w:rFonts w:ascii="Cambria Math" w:hAnsi="Cambria Math" w:cs="Times New Roman"/>
-                        </w:rPr>
-                        <m:t>(1-0.5)</m:t>
-                      </m:r>
-                    </m:e>
-                    <m:sup>
-                      <m:r>
-                        <w:rPr>
-                          <w:rFonts w:ascii="Cambria Math" w:hAnsi="Cambria Math" w:cs="Times New Roman"/>
-                        </w:rPr>
-                        <m:t>3</m:t>
-                      </m:r>
-                    </m:sup>
-                  </m:sSup>
-                  <m:r>
-                    <w:rPr>
-                      <w:rFonts w:ascii="Cambria Math" w:hAnsi="Cambria Math" w:cs="Times New Roman"/>
-                    </w:rPr>
-                    <m:t>)</m:t>
-                  </m:r>
-                </m:e>
-              </m:func>
-            </m:den>
-          </m:f>
-          <m:r>
-            <w:rPr>
-              <w:rFonts w:ascii="Cambria Math" w:hAnsi="Cambria Math" w:cs="Times New Roman"/>
-            </w:rPr>
-            <m:t>=26</m:t>
-          </m:r>
-        </m:oMath>
-      </m:oMathPara>
-    </w:p>
-    <w:p>
-      <w:pPr>
-        <w:pStyle w:val="ListParagraph"/>
-        <w:ind w:left="1440"/>
-        <w:rPr>
-          <w:rFonts w:ascii="Times New Roman" w:eastAsiaTheme="minorEastAsia" w:hAnsi="Times New Roman" w:cs="Times New Roman"/>
-        </w:rPr>
-      </w:pPr>
+      <m:oMath>
+        <m:r>
+          <w:rPr>
+            <w:rFonts w:ascii="Cambria Math" w:hAnsi="Cambria Math" w:cs="Times New Roman"/>
+          </w:rPr>
+          <m:t>N</m:t>
+        </m:r>
+        <m:r>
+          <w:rPr>
+            <w:rFonts w:ascii="Cambria Math" w:hAnsi="Cambria Math" w:cs="Times New Roman"/>
+          </w:rPr>
+          <m:t>=</m:t>
+        </m:r>
+        <m:f>
+          <m:fPr>
+            <m:ctrlPr>
+              <w:rPr>
+                <w:rFonts w:ascii="Cambria Math" w:hAnsi="Cambria Math" w:cs="Times New Roman"/>
+                <w:i/>
+              </w:rPr>
+            </m:ctrlPr>
+          </m:fPr>
+          <m:num>
+            <m:func>
+              <m:funcPr>
+                <m:ctrlPr>
+                  <w:rPr>
+                    <w:rFonts w:ascii="Cambria Math" w:hAnsi="Cambria Math" w:cs="Times New Roman"/>
+                    <w:i/>
+                  </w:rPr>
+                </m:ctrlPr>
+              </m:funcPr>
+              <m:fName>
+                <m:r>
+                  <m:rPr>
+                    <m:sty m:val="p"/>
+                  </m:rPr>
+                  <w:rPr>
+                    <w:rFonts w:ascii="Cambria Math" w:hAnsi="Cambria Math" w:cs="Times New Roman"/>
+                  </w:rPr>
+                  <m:t>log</m:t>
+                </m:r>
+              </m:fName>
+              <m:e>
+                <m:r>
+                  <w:rPr>
+                    <w:rFonts w:ascii="Cambria Math" w:hAnsi="Cambria Math" w:cs="Times New Roman"/>
+                  </w:rPr>
+                  <m:t>(1-p)</m:t>
+                </m:r>
+              </m:e>
+            </m:func>
+          </m:num>
+          <m:den>
+            <m:func>
+              <m:funcPr>
+                <m:ctrlPr>
+                  <w:rPr>
+                    <w:rFonts w:ascii="Cambria Math" w:hAnsi="Cambria Math" w:cs="Times New Roman"/>
+                    <w:i/>
+                  </w:rPr>
+                </m:ctrlPr>
+              </m:funcPr>
+              <m:fName>
+                <m:r>
+                  <m:rPr>
+                    <m:sty m:val="p"/>
+                  </m:rPr>
+                  <w:rPr>
+                    <w:rFonts w:ascii="Cambria Math" w:hAnsi="Cambria Math" w:cs="Times New Roman"/>
+                  </w:rPr>
+                  <m:t>log</m:t>
+                </m:r>
+              </m:fName>
+              <m:e>
+                <m:r>
+                  <w:rPr>
+                    <w:rFonts w:ascii="Cambria Math" w:hAnsi="Cambria Math" w:cs="Times New Roman"/>
+                  </w:rPr>
+                  <m:t>(1-</m:t>
+                </m:r>
+                <m:sSup>
+                  <m:sSupPr>
+                    <m:ctrlPr>
+                      <w:rPr>
+                        <w:rFonts w:ascii="Cambria Math" w:hAnsi="Cambria Math" w:cs="Times New Roman"/>
+                        <w:i/>
+                      </w:rPr>
+                    </m:ctrlPr>
+                  </m:sSupPr>
+                  <m:e>
+                    <m:r>
+                      <w:rPr>
+                        <w:rFonts w:ascii="Cambria Math" w:hAnsi="Cambria Math" w:cs="Times New Roman"/>
+                      </w:rPr>
+                      <m:t>(1-e)</m:t>
+                    </m:r>
+                  </m:e>
+                  <m:sup>
+                    <m:r>
+                      <w:rPr>
+                        <w:rFonts w:ascii="Cambria Math" w:hAnsi="Cambria Math" w:cs="Times New Roman"/>
+                      </w:rPr>
+                      <m:t>s</m:t>
+                    </m:r>
+                  </m:sup>
+                </m:sSup>
+                <m:r>
+                  <w:rPr>
+                    <w:rFonts w:ascii="Cambria Math" w:hAnsi="Cambria Math" w:cs="Times New Roman"/>
+                  </w:rPr>
+                  <m:t>)</m:t>
+                </m:r>
+              </m:e>
+            </m:func>
+          </m:den>
+        </m:f>
+        <m:r>
+          <w:rPr>
+            <w:rFonts w:ascii="Cambria Math" w:hAnsi="Cambria Math" w:cs="Times New Roman"/>
+          </w:rPr>
+          <m:t>=</m:t>
+        </m:r>
+        <m:f>
+          <m:fPr>
+            <m:ctrlPr>
+              <w:rPr>
+                <w:rFonts w:ascii="Cambria Math" w:hAnsi="Cambria Math" w:cs="Times New Roman"/>
+                <w:i/>
+              </w:rPr>
+            </m:ctrlPr>
+          </m:fPr>
+          <m:num>
+            <m:func>
+              <m:funcPr>
+                <m:ctrlPr>
+                  <w:rPr>
+                    <w:rFonts w:ascii="Cambria Math" w:hAnsi="Cambria Math" w:cs="Times New Roman"/>
+                    <w:i/>
+                  </w:rPr>
+                </m:ctrlPr>
+              </m:funcPr>
+              <m:fName>
+                <m:r>
+                  <m:rPr>
+                    <m:sty m:val="p"/>
+                  </m:rPr>
+                  <w:rPr>
+                    <w:rFonts w:ascii="Cambria Math" w:hAnsi="Cambria Math" w:cs="Times New Roman"/>
+                  </w:rPr>
+                  <m:t>log</m:t>
+                </m:r>
+              </m:fName>
+              <m:e>
+                <m:r>
+                  <w:rPr>
+                    <w:rFonts w:ascii="Cambria Math" w:hAnsi="Cambria Math" w:cs="Times New Roman"/>
+                  </w:rPr>
+                  <m:t>(1-0.97)</m:t>
+                </m:r>
+              </m:e>
+            </m:func>
+          </m:num>
+          <m:den>
+            <m:func>
+              <m:funcPr>
+                <m:ctrlPr>
+                  <w:rPr>
+                    <w:rFonts w:ascii="Cambria Math" w:hAnsi="Cambria Math" w:cs="Times New Roman"/>
+                    <w:i/>
+                  </w:rPr>
+                </m:ctrlPr>
+              </m:funcPr>
+              <m:fName>
+                <m:r>
+                  <m:rPr>
+                    <m:sty m:val="p"/>
+                  </m:rPr>
+                  <w:rPr>
+                    <w:rFonts w:ascii="Cambria Math" w:hAnsi="Cambria Math" w:cs="Times New Roman"/>
+                  </w:rPr>
+                  <m:t>log</m:t>
+                </m:r>
+              </m:fName>
+              <m:e>
+                <m:r>
+                  <w:rPr>
+                    <w:rFonts w:ascii="Cambria Math" w:hAnsi="Cambria Math" w:cs="Times New Roman"/>
+                  </w:rPr>
+                  <m:t>(1-</m:t>
+                </m:r>
+                <m:sSup>
+                  <m:sSupPr>
+                    <m:ctrlPr>
+                      <w:rPr>
+                        <w:rFonts w:ascii="Cambria Math" w:hAnsi="Cambria Math" w:cs="Times New Roman"/>
+                        <w:i/>
+                      </w:rPr>
+                    </m:ctrlPr>
+                  </m:sSupPr>
+                  <m:e>
+                    <m:r>
+                      <w:rPr>
+                        <w:rFonts w:ascii="Cambria Math" w:hAnsi="Cambria Math" w:cs="Times New Roman"/>
+                      </w:rPr>
+                      <m:t>(1-0.5)</m:t>
+                    </m:r>
+                  </m:e>
+                  <m:sup>
+                    <m:r>
+                      <w:rPr>
+                        <w:rFonts w:ascii="Cambria Math" w:hAnsi="Cambria Math" w:cs="Times New Roman"/>
+                      </w:rPr>
+                      <m:t>3</m:t>
+                    </m:r>
+                  </m:sup>
+                </m:sSup>
+                <m:r>
+                  <w:rPr>
+                    <w:rFonts w:ascii="Cambria Math" w:hAnsi="Cambria Math" w:cs="Times New Roman"/>
+                  </w:rPr>
+                  <m:t>)</m:t>
+                </m:r>
+              </m:e>
+            </m:func>
+          </m:den>
+        </m:f>
+        <m:r>
+          <w:rPr>
+            <w:rFonts w:ascii="Cambria Math" w:hAnsi="Cambria Math" w:cs="Times New Roman"/>
+          </w:rPr>
+          <m:t>=26</m:t>
+        </m:r>
+      </m:oMath>
     </w:p>
     <w:p>
       <w:pPr>
         <w:pStyle w:val="ListParagraph"/>
         <w:numPr>
-          <w:ilvl w:val="1"/>
-          <w:numId w:val="9"/>
+          <w:ilvl w:val="0"/>
+          <w:numId w:val="2"/>
         </w:numPr>
         <w:rPr>
+          <w:rFonts w:ascii="Times New Roman" w:hAnsi="Times New Roman" w:cs="Times New Roman"/>
+        </w:rPr>
+      </w:pPr>
+      <w:r>
+        <w:rPr>
+          <w:rFonts w:ascii="Times New Roman" w:hAnsi="Times New Roman" w:cs="Times New Roman"/>
+        </w:rPr>
+        <w:t xml:space="preserve">RANSAC algorithm was able to detect the circle by considering only inlier points to that circle and ignore the outlier points completely. </w:t>
+      </w:r>
+      <w:proofErr w:type="gramStart"/>
+      <w:r>
+        <w:rPr>
+          <w:rFonts w:ascii="Times New Roman" w:hAnsi="Times New Roman" w:cs="Times New Roman"/>
+        </w:rPr>
+        <w:t>Therefore</w:t>
+      </w:r>
+      <w:proofErr w:type="gramEnd"/>
+      <w:r>
+        <w:rPr>
+          <w:rFonts w:ascii="Times New Roman" w:hAnsi="Times New Roman" w:cs="Times New Roman"/>
+        </w:rPr>
+        <w:t xml:space="preserve"> the algorithm gives the result we expected.</w:t>
+      </w:r>
+    </w:p>
+    <w:p>
+      <w:pPr>
+        <w:pStyle w:val="ListParagraph"/>
+        <w:rPr>
           <w:rFonts w:ascii="Times New Roman" w:eastAsiaTheme="minorEastAsia" w:hAnsi="Times New Roman" w:cs="Times New Roman"/>
         </w:rPr>
       </w:pPr>
       <w:r>
         <w:rPr>
+          <w:rFonts w:ascii="Times New Roman" w:hAnsi="Times New Roman" w:cs="Times New Roman"/>
+          <w:noProof/>
+        </w:rPr>
+        <w:drawing>
+          <wp:anchor distT="0" distB="0" distL="114300" distR="114300" simplePos="0" relativeHeight="251663360" behindDoc="1" locked="0" layoutInCell="1" allowOverlap="1" wp14:anchorId="7A5C69BA" wp14:editId="64A7165D">
+            <wp:simplePos x="0" y="0"/>
+            <wp:positionH relativeFrom="margin">
+              <wp:align>center</wp:align>
+            </wp:positionH>
+            <wp:positionV relativeFrom="paragraph">
+              <wp:posOffset>142875</wp:posOffset>
+            </wp:positionV>
+            <wp:extent cx="4126865" cy="4191000"/>
+            <wp:effectExtent l="0" t="0" r="6985" b="0"/>
+            <wp:wrapTight wrapText="bothSides">
+              <wp:wrapPolygon edited="0">
+                <wp:start x="798" y="0"/>
+                <wp:lineTo x="399" y="982"/>
+                <wp:lineTo x="399" y="1375"/>
+                <wp:lineTo x="798" y="1669"/>
+                <wp:lineTo x="399" y="2455"/>
+                <wp:lineTo x="399" y="2847"/>
+                <wp:lineTo x="798" y="3240"/>
+                <wp:lineTo x="399" y="3927"/>
+                <wp:lineTo x="399" y="4320"/>
+                <wp:lineTo x="798" y="4811"/>
+                <wp:lineTo x="598" y="5498"/>
+                <wp:lineTo x="499" y="11684"/>
+                <wp:lineTo x="798" y="12665"/>
+                <wp:lineTo x="299" y="13156"/>
+                <wp:lineTo x="798" y="14236"/>
+                <wp:lineTo x="299" y="14727"/>
+                <wp:lineTo x="798" y="15807"/>
+                <wp:lineTo x="299" y="16200"/>
+                <wp:lineTo x="798" y="17378"/>
+                <wp:lineTo x="299" y="17575"/>
+                <wp:lineTo x="299" y="17967"/>
+                <wp:lineTo x="798" y="18949"/>
+                <wp:lineTo x="100" y="19244"/>
+                <wp:lineTo x="100" y="19440"/>
+                <wp:lineTo x="798" y="20520"/>
+                <wp:lineTo x="798" y="20815"/>
+                <wp:lineTo x="1196" y="21305"/>
+                <wp:lineTo x="1496" y="21502"/>
+                <wp:lineTo x="20739" y="21502"/>
+                <wp:lineTo x="21138" y="21305"/>
+                <wp:lineTo x="21537" y="20913"/>
+                <wp:lineTo x="21537" y="0"/>
+                <wp:lineTo x="798" y="0"/>
+              </wp:wrapPolygon>
+            </wp:wrapTight>
+            <wp:docPr id="1" name="Picture 1" descr="A picture containing diagram&#10;&#10;Description automatically generated"/>
+            <wp:cNvGraphicFramePr>
+              <a:graphicFrameLocks xmlns:a="http://schemas.openxmlformats.org/drawingml/2006/main" noChangeAspect="1"/>
+            </wp:cNvGraphicFramePr>
+            <a:graphic xmlns:a="http://schemas.openxmlformats.org/drawingml/2006/main">
+              <a:graphicData uri="http://schemas.openxmlformats.org/drawingml/2006/picture">
+                <pic:pic xmlns:pic="http://schemas.openxmlformats.org/drawingml/2006/picture">
+                  <pic:nvPicPr>
+                    <pic:cNvPr id="1" name="Picture 1" descr="A picture containing diagram&#10;&#10;Description automatically generated"/>
+                    <pic:cNvPicPr/>
+                  </pic:nvPicPr>
+                  <pic:blipFill>
+                    <a:blip r:embed="rId8">
+                      <a:extLst>
+                        <a:ext uri="{28A0092B-C50C-407E-A947-70E740481C1C}">
+                          <a14:useLocalDpi xmlns:a14="http://schemas.microsoft.com/office/drawing/2010/main" val="0"/>
+                        </a:ext>
+                      </a:extLst>
+                    </a:blip>
+                    <a:stretch>
+                      <a:fillRect/>
+                    </a:stretch>
+                  </pic:blipFill>
+                  <pic:spPr>
+                    <a:xfrm>
+                      <a:off x="0" y="0"/>
+                      <a:ext cx="4126865" cy="4191000"/>
+                    </a:xfrm>
+                    <a:prstGeom prst="rect">
+                      <a:avLst/>
+                    </a:prstGeom>
+                  </pic:spPr>
+                </pic:pic>
+              </a:graphicData>
+            </a:graphic>
+            <wp14:sizeRelH relativeFrom="margin">
+              <wp14:pctWidth>0</wp14:pctWidth>
+            </wp14:sizeRelH>
+            <wp14:sizeRelV relativeFrom="margin">
+              <wp14:pctHeight>0</wp14:pctHeight>
+            </wp14:sizeRelV>
+          </wp:anchor>
+        </w:drawing>
+      </w:r>
+    </w:p>
+    <w:bookmarkStart w:id="1" w:name="_MON_1713800210"/>
+    <w:bookmarkEnd w:id="1"/>
+    <w:p>
+      <w:pPr>
+        <w:jc w:val="center"/>
+        <w:rPr>
           <w:rFonts w:ascii="Times New Roman" w:eastAsiaTheme="minorEastAsia" w:hAnsi="Times New Roman" w:cs="Times New Roman"/>
         </w:rPr>
-        <w:t xml:space="preserve">Inside the RANSAC algorithm we </w:t>
-      </w:r>
-      <w:proofErr w:type="gramStart"/>
-      <w:r>
-        <w:rPr>
-          <w:rFonts w:ascii="Times New Roman" w:eastAsiaTheme="minorEastAsia" w:hAnsi="Times New Roman" w:cs="Times New Roman"/>
-        </w:rPr>
-        <w:t>have to</w:t>
-      </w:r>
-      <w:proofErr w:type="gramEnd"/>
-      <w:r>
-        <w:rPr>
-          <w:rFonts w:ascii="Times New Roman" w:eastAsiaTheme="minorEastAsia" w:hAnsi="Times New Roman" w:cs="Times New Roman"/>
-        </w:rPr>
-        <w:t xml:space="preserve"> estimate the </w:t>
-      </w:r>
-      <w:proofErr w:type="spellStart"/>
-      <w:r>
-        <w:rPr>
-          <w:rFonts w:ascii="Times New Roman" w:eastAsiaTheme="minorEastAsia" w:hAnsi="Times New Roman" w:cs="Times New Roman"/>
-        </w:rPr>
-        <w:t>bestfit</w:t>
-      </w:r>
-      <w:proofErr w:type="spellEnd"/>
-      <w:r>
-        <w:rPr>
-          <w:rFonts w:ascii="Times New Roman" w:eastAsiaTheme="minorEastAsia" w:hAnsi="Times New Roman" w:cs="Times New Roman"/>
-        </w:rPr>
-        <w:t xml:space="preserve"> circle to obtain the final result. Following function is used to determine the </w:t>
-      </w:r>
-      <w:proofErr w:type="spellStart"/>
-      <w:r>
-        <w:rPr>
-          <w:rFonts w:ascii="Times New Roman" w:eastAsiaTheme="minorEastAsia" w:hAnsi="Times New Roman" w:cs="Times New Roman"/>
-        </w:rPr>
-        <w:t>bestfit</w:t>
-      </w:r>
-      <w:proofErr w:type="spellEnd"/>
-      <w:r>
-        <w:rPr>
-          <w:rFonts w:ascii="Times New Roman" w:eastAsiaTheme="minorEastAsia" w:hAnsi="Times New Roman" w:cs="Times New Roman"/>
-        </w:rPr>
-        <w:t xml:space="preserve"> circle using all</w:t>
-      </w:r>
-      <w:r>
-        <w:rPr>
-          <w:rFonts w:ascii="Times New Roman" w:eastAsiaTheme="minorEastAsia" w:hAnsi="Times New Roman" w:cs="Times New Roman"/>
-        </w:rPr>
-        <w:t xml:space="preserve"> the</w:t>
-      </w:r>
-      <w:r>
-        <w:rPr>
-          <w:rFonts w:ascii="Times New Roman" w:eastAsiaTheme="minorEastAsia" w:hAnsi="Times New Roman" w:cs="Times New Roman"/>
-        </w:rPr>
-        <w:t xml:space="preserve"> inlier points.</w:t>
-      </w:r>
-    </w:p>
-    <w:p>
-      <w:pPr>
-        <w:pStyle w:val="ListParagraph"/>
-        <w:ind w:left="1440"/>
-        <w:rPr>
-          <w:rFonts w:ascii="Times New Roman" w:eastAsiaTheme="minorEastAsia" w:hAnsi="Times New Roman" w:cs="Times New Roman"/>
-        </w:rPr>
-      </w:pPr>
-    </w:p>
-    <w:bookmarkStart w:id="1" w:name="_MON_1713565805"/>
-    <w:bookmarkEnd w:id="1"/>
-    <w:p>
-      <w:pPr>
-        <w:pStyle w:val="ListParagraph"/>
-        <w:ind w:left="1440"/>
-        <w:rPr>
-          <w:rFonts w:ascii="Times New Roman" w:eastAsiaTheme="minorEastAsia" w:hAnsi="Times New Roman" w:cs="Times New Roman"/>
-        </w:rPr>
-      </w:pPr>
-      <w:r>
-        <w:rPr>
-          <w:rFonts w:ascii="Times New Roman" w:eastAsiaTheme="minorEastAsia" w:hAnsi="Times New Roman" w:cs="Times New Roman"/>
-        </w:rPr>
-        <w:object w:dxaOrig="9360" w:dyaOrig="7005" w14:anchorId="7ECB752C">
+      </w:pPr>
+      <w:r>
+        <w:object w:dxaOrig="9360" w:dyaOrig="12825" w14:anchorId="20D2FD82">
           <v:shapetype id="_x0000_t75" coordsize="21600,21600" o:spt="75" o:preferrelative="t" path="m@4@5l@4@11@9@11@9@5xe" filled="f" stroked="f">
             <v:stroke joinstyle="miter"/>
             <v:formulas>
@@ -882,130 +923,11 @@
             <v:path o:extrusionok="f" gradientshapeok="t" o:connecttype="rect"/>
             <o:lock v:ext="edit" aspectratio="t"/>
           </v:shapetype>
-          <v:shape id="_x0000_i1183" type="#_x0000_t75" style="width:340.8pt;height:255pt" o:ole="">
-            <v:imagedata r:id="rId8" o:title=""/>
+          <v:shape id="_x0000_i1078" type="#_x0000_t75" style="width:301.2pt;height:378.6pt" o:ole="">
+            <v:imagedata r:id="rId9" o:title=""/>
           </v:shape>
-          <o:OLEObject Type="Embed" ProgID="Word.OpenDocumentText.12" ShapeID="_x0000_i1183" DrawAspect="Content" ObjectID="_1713566748" r:id="rId9"/>
+          <o:OLEObject Type="Embed" ProgID="Word.OpenDocumentText.12" ShapeID="_x0000_i1078" DrawAspect="Content" ObjectID="_1713804050" r:id="rId10"/>
         </w:object>
-      </w:r>
-    </w:p>
-    <w:p>
-      <w:pPr>
-        <w:rPr>
-          <w:rFonts w:ascii="Times New Roman" w:hAnsi="Times New Roman" w:cs="Times New Roman"/>
-        </w:rPr>
-      </w:pPr>
-    </w:p>
-    <w:p>
-      <w:pPr>
-        <w:pStyle w:val="ListParagraph"/>
-        <w:numPr>
-          <w:ilvl w:val="0"/>
-          <w:numId w:val="9"/>
-        </w:numPr>
-        <w:rPr>
-          <w:rFonts w:ascii="Times New Roman" w:hAnsi="Times New Roman" w:cs="Times New Roman"/>
-        </w:rPr>
-      </w:pPr>
-      <w:r>
-        <w:rPr>
-          <w:rFonts w:ascii="Times New Roman" w:hAnsi="Times New Roman" w:cs="Times New Roman"/>
-        </w:rPr>
-        <w:lastRenderedPageBreak/>
-        <w:t>Output</w:t>
-      </w:r>
-      <w:r>
-        <w:rPr>
-          <w:rFonts w:ascii="Times New Roman" w:hAnsi="Times New Roman" w:cs="Times New Roman"/>
-        </w:rPr>
-        <w:t xml:space="preserve"> of the RANSAC algorithm to detect the best fit circle to a given set of points. </w:t>
-      </w:r>
-    </w:p>
-    <w:p>
-      <w:pPr>
-        <w:jc w:val="center"/>
-        <w:rPr>
-          <w:rFonts w:ascii="Times New Roman" w:hAnsi="Times New Roman" w:cs="Times New Roman"/>
-        </w:rPr>
-      </w:pPr>
-      <w:r>
-        <w:rPr>
-          <w:rFonts w:ascii="Times New Roman" w:hAnsi="Times New Roman" w:cs="Times New Roman"/>
-          <w:noProof/>
-        </w:rPr>
-        <w:drawing>
-          <wp:inline distT="0" distB="0" distL="0" distR="0" wp14:anchorId="6C0217E9" wp14:editId="0BB2B92B">
-            <wp:extent cx="3781425" cy="3840912"/>
-            <wp:effectExtent l="0" t="0" r="0" b="7620"/>
-            <wp:docPr id="1" name="Picture 1" descr="A picture containing diagram&#10;&#10;Description automatically generated"/>
-            <wp:cNvGraphicFramePr>
-              <a:graphicFrameLocks xmlns:a="http://schemas.openxmlformats.org/drawingml/2006/main" noChangeAspect="1"/>
-            </wp:cNvGraphicFramePr>
-            <a:graphic xmlns:a="http://schemas.openxmlformats.org/drawingml/2006/main">
-              <a:graphicData uri="http://schemas.openxmlformats.org/drawingml/2006/picture">
-                <pic:pic xmlns:pic="http://schemas.openxmlformats.org/drawingml/2006/picture">
-                  <pic:nvPicPr>
-                    <pic:cNvPr id="1" name="Picture 1" descr="A picture containing diagram&#10;&#10;Description automatically generated"/>
-                    <pic:cNvPicPr/>
-                  </pic:nvPicPr>
-                  <pic:blipFill>
-                    <a:blip r:embed="rId10">
-                      <a:extLst>
-                        <a:ext uri="{28A0092B-C50C-407E-A947-70E740481C1C}">
-                          <a14:useLocalDpi xmlns:a14="http://schemas.microsoft.com/office/drawing/2010/main" val="0"/>
-                        </a:ext>
-                      </a:extLst>
-                    </a:blip>
-                    <a:stretch>
-                      <a:fillRect/>
-                    </a:stretch>
-                  </pic:blipFill>
-                  <pic:spPr>
-                    <a:xfrm>
-                      <a:off x="0" y="0"/>
-                      <a:ext cx="3820540" cy="3880642"/>
-                    </a:xfrm>
-                    <a:prstGeom prst="rect">
-                      <a:avLst/>
-                    </a:prstGeom>
-                  </pic:spPr>
-                </pic:pic>
-              </a:graphicData>
-            </a:graphic>
-          </wp:inline>
-        </w:drawing>
-      </w:r>
-    </w:p>
-    <w:p>
-      <w:pPr>
-        <w:pStyle w:val="ListParagraph"/>
-        <w:numPr>
-          <w:ilvl w:val="1"/>
-          <w:numId w:val="9"/>
-        </w:numPr>
-        <w:rPr>
-          <w:rFonts w:ascii="Times New Roman" w:hAnsi="Times New Roman" w:cs="Times New Roman"/>
-        </w:rPr>
-      </w:pPr>
-      <w:r>
-        <w:rPr>
-          <w:rFonts w:ascii="Times New Roman" w:hAnsi="Times New Roman" w:cs="Times New Roman"/>
-        </w:rPr>
-        <w:t xml:space="preserve">RANSAC algorithm was able to detect the circle by considering only inlier points to that circle and ignore the outlier points completely. </w:t>
-      </w:r>
-      <w:proofErr w:type="gramStart"/>
-      <w:r>
-        <w:rPr>
-          <w:rFonts w:ascii="Times New Roman" w:hAnsi="Times New Roman" w:cs="Times New Roman"/>
-        </w:rPr>
-        <w:t>Therefore</w:t>
-      </w:r>
-      <w:proofErr w:type="gramEnd"/>
-      <w:r>
-        <w:rPr>
-          <w:rFonts w:ascii="Times New Roman" w:hAnsi="Times New Roman" w:cs="Times New Roman"/>
-        </w:rPr>
-        <w:t xml:space="preserve"> the algorithm gives the result we expected.</w:t>
       </w:r>
     </w:p>
     <w:p>
@@ -1568,6 +1490,7 @@
           <w:ilvl w:val="0"/>
           <w:numId w:val="8"/>
         </w:numPr>
+        <w:ind w:left="1080" w:hanging="270"/>
         <w:rPr>
           <w:rFonts w:ascii="Times New Roman" w:hAnsi="Times New Roman" w:cs="Times New Roman"/>
         </w:rPr>
@@ -1600,6 +1523,7 @@
           <w:ilvl w:val="0"/>
           <w:numId w:val="8"/>
         </w:numPr>
+        <w:ind w:left="1080" w:hanging="270"/>
         <w:rPr>
           <w:rFonts w:ascii="Times New Roman" w:hAnsi="Times New Roman" w:cs="Times New Roman"/>
         </w:rPr>
@@ -1687,13 +1611,7 @@
               <w:rPr>
                 <w:rFonts w:ascii="Cambria Math" w:hAnsi="Cambria Math" w:cs="Times New Roman"/>
               </w:rPr>
-              <m:t>1,</m:t>
-            </m:r>
-            <m:r>
-              <w:rPr>
-                <w:rFonts w:ascii="Cambria Math" w:hAnsi="Cambria Math" w:cs="Times New Roman"/>
-              </w:rPr>
-              <m:t>2</m:t>
+              <m:t>1,2</m:t>
             </m:r>
           </m:sub>
         </m:sSub>
@@ -1746,19 +1664,7 @@
               <w:rPr>
                 <w:rFonts w:ascii="Cambria Math" w:hAnsi="Cambria Math" w:cs="Times New Roman"/>
               </w:rPr>
-              <m:t>2</m:t>
-            </m:r>
-            <m:r>
-              <w:rPr>
-                <w:rFonts w:ascii="Cambria Math" w:hAnsi="Cambria Math" w:cs="Times New Roman"/>
-              </w:rPr>
-              <m:t>,</m:t>
-            </m:r>
-            <m:r>
-              <w:rPr>
-                <w:rFonts w:ascii="Cambria Math" w:hAnsi="Cambria Math" w:cs="Times New Roman"/>
-              </w:rPr>
-              <m:t>3</m:t>
+              <m:t>2,3</m:t>
             </m:r>
           </m:sub>
         </m:sSub>
@@ -1811,19 +1717,7 @@
               <w:rPr>
                 <w:rFonts w:ascii="Cambria Math" w:hAnsi="Cambria Math" w:cs="Times New Roman"/>
               </w:rPr>
-              <m:t>3</m:t>
-            </m:r>
-            <m:r>
-              <w:rPr>
-                <w:rFonts w:ascii="Cambria Math" w:hAnsi="Cambria Math" w:cs="Times New Roman"/>
-              </w:rPr>
-              <m:t>,</m:t>
-            </m:r>
-            <m:r>
-              <w:rPr>
-                <w:rFonts w:ascii="Cambria Math" w:hAnsi="Cambria Math" w:cs="Times New Roman"/>
-              </w:rPr>
-              <m:t>4</m:t>
+              <m:t>3,4</m:t>
             </m:r>
           </m:sub>
         </m:sSub>
@@ -1977,19 +1871,7 @@
         <w:rPr>
           <w:rFonts w:ascii="Times New Roman" w:hAnsi="Times New Roman" w:cs="Times New Roman"/>
         </w:rPr>
-        <w:t>)</w:t>
-      </w:r>
-      <w:r>
-        <w:rPr>
-          <w:rFonts w:ascii="Times New Roman" w:hAnsi="Times New Roman" w:cs="Times New Roman"/>
-        </w:rPr>
-        <w:t xml:space="preserve"> = </w:t>
-      </w:r>
-      <w:r>
-        <w:rPr>
-          <w:rFonts w:ascii="Times New Roman" w:hAnsi="Times New Roman" w:cs="Times New Roman"/>
-        </w:rPr>
-        <w:t>(</w:t>
+        <w:t>) = (</w:t>
       </w:r>
       <m:oMath>
         <m:sSub>
@@ -2014,13 +1896,7 @@
               <w:rPr>
                 <w:rFonts w:ascii="Cambria Math" w:hAnsi="Cambria Math" w:cs="Times New Roman"/>
               </w:rPr>
-              <m:t>4</m:t>
-            </m:r>
-            <m:r>
-              <w:rPr>
-                <w:rFonts w:ascii="Cambria Math" w:hAnsi="Cambria Math" w:cs="Times New Roman"/>
-              </w:rPr>
-              <m:t>,5</m:t>
+              <m:t>4,5</m:t>
             </m:r>
           </m:sub>
         </m:sSub>
@@ -2054,19 +1930,7 @@
               <w:rPr>
                 <w:rFonts w:ascii="Cambria Math" w:hAnsi="Cambria Math" w:cs="Times New Roman"/>
               </w:rPr>
-              <m:t>3</m:t>
-            </m:r>
-            <m:r>
-              <w:rPr>
-                <w:rFonts w:ascii="Cambria Math" w:hAnsi="Cambria Math" w:cs="Times New Roman"/>
-              </w:rPr>
-              <m:t>,</m:t>
-            </m:r>
-            <m:r>
-              <w:rPr>
-                <w:rFonts w:ascii="Cambria Math" w:hAnsi="Cambria Math" w:cs="Times New Roman"/>
-              </w:rPr>
-              <m:t>4</m:t>
+              <m:t>3,4</m:t>
             </m:r>
           </m:sub>
         </m:sSub>
@@ -2100,19 +1964,7 @@
               <w:rPr>
                 <w:rFonts w:ascii="Cambria Math" w:hAnsi="Cambria Math" w:cs="Times New Roman"/>
               </w:rPr>
-              <m:t>2</m:t>
-            </m:r>
-            <m:r>
-              <w:rPr>
-                <w:rFonts w:ascii="Cambria Math" w:hAnsi="Cambria Math" w:cs="Times New Roman"/>
-              </w:rPr>
-              <m:t>,</m:t>
-            </m:r>
-            <m:r>
-              <w:rPr>
-                <w:rFonts w:ascii="Cambria Math" w:hAnsi="Cambria Math" w:cs="Times New Roman"/>
-              </w:rPr>
-              <m:t>3</m:t>
+              <m:t>2,3</m:t>
             </m:r>
           </m:sub>
         </m:sSub>
@@ -2146,13 +1998,7 @@
               <w:rPr>
                 <w:rFonts w:ascii="Cambria Math" w:hAnsi="Cambria Math" w:cs="Times New Roman"/>
               </w:rPr>
-              <m:t>1,</m:t>
-            </m:r>
-            <m:r>
-              <w:rPr>
-                <w:rFonts w:ascii="Cambria Math" w:hAnsi="Cambria Math" w:cs="Times New Roman"/>
-              </w:rPr>
-              <m:t>2</m:t>
+              <m:t>1,2</m:t>
             </m:r>
           </m:sub>
         </m:sSub>
@@ -2171,21 +2017,16 @@
           <w:ilvl w:val="0"/>
           <w:numId w:val="8"/>
         </w:numPr>
-        <w:rPr>
-          <w:rFonts w:ascii="Times New Roman" w:hAnsi="Times New Roman" w:cs="Times New Roman"/>
-        </w:rPr>
-      </w:pPr>
-      <w:r>
-        <w:rPr>
-          <w:rFonts w:ascii="Times New Roman" w:hAnsi="Times New Roman" w:cs="Times New Roman"/>
-        </w:rPr>
-        <w:t xml:space="preserve">Here </w:t>
-      </w:r>
-      <w:r>
-        <w:rPr>
-          <w:rFonts w:ascii="Times New Roman" w:hAnsi="Times New Roman" w:cs="Times New Roman"/>
-        </w:rPr>
-        <w:t>(</w:t>
+        <w:ind w:left="1080" w:hanging="270"/>
+        <w:rPr>
+          <w:rFonts w:ascii="Times New Roman" w:hAnsi="Times New Roman" w:cs="Times New Roman"/>
+        </w:rPr>
+      </w:pPr>
+      <w:r>
+        <w:rPr>
+          <w:rFonts w:ascii="Times New Roman" w:hAnsi="Times New Roman" w:cs="Times New Roman"/>
+        </w:rPr>
+        <w:t>Here (</w:t>
       </w:r>
       <m:oMath>
         <m:sSub>
@@ -2210,19 +2051,7 @@
               <w:rPr>
                 <w:rFonts w:ascii="Cambria Math" w:hAnsi="Cambria Math" w:cs="Times New Roman"/>
               </w:rPr>
-              <m:t>i</m:t>
-            </m:r>
-            <m:r>
-              <w:rPr>
-                <w:rFonts w:ascii="Cambria Math" w:hAnsi="Cambria Math" w:cs="Times New Roman"/>
-              </w:rPr>
-              <m:t>,</m:t>
-            </m:r>
-            <m:r>
-              <w:rPr>
-                <w:rFonts w:ascii="Cambria Math" w:hAnsi="Cambria Math" w:cs="Times New Roman"/>
-              </w:rPr>
-              <m:t>j</m:t>
+              <m:t>i,j</m:t>
             </m:r>
           </m:sub>
         </m:sSub>
@@ -2231,13 +2060,7 @@
         <w:rPr>
           <w:rFonts w:ascii="Times New Roman" w:hAnsi="Times New Roman" w:cs="Times New Roman"/>
         </w:rPr>
-        <w:t>)</w:t>
-      </w:r>
-      <w:r>
-        <w:rPr>
-          <w:rFonts w:ascii="Times New Roman" w:hAnsi="Times New Roman" w:cs="Times New Roman"/>
-        </w:rPr>
-        <w:t xml:space="preserve"> means </w:t>
+        <w:t xml:space="preserve">) means </w:t>
       </w:r>
       <w:proofErr w:type="spellStart"/>
       <w:r>
@@ -2322,10 +2145,38 @@
         <w:t xml:space="preserve"> image.</w:t>
       </w:r>
     </w:p>
+    <w:p>
+      <w:pPr>
+        <w:pStyle w:val="ListParagraph"/>
+        <w:ind w:left="1080"/>
+        <w:rPr>
+          <w:rFonts w:ascii="Times New Roman" w:hAnsi="Times New Roman" w:cs="Times New Roman"/>
+        </w:rPr>
+      </w:pPr>
+    </w:p>
     <w:bookmarkStart w:id="2" w:name="_MON_1713565107"/>
     <w:bookmarkEnd w:id="2"/>
     <w:p>
       <w:pPr>
+        <w:tabs>
+          <w:tab w:val="left" w:pos="2160"/>
+        </w:tabs>
+        <w:jc w:val="center"/>
+      </w:pPr>
+      <w:r>
+        <w:rPr>
+          <w:rFonts w:ascii="Times New Roman" w:hAnsi="Times New Roman" w:cs="Times New Roman"/>
+        </w:rPr>
+        <w:object w:dxaOrig="9360" w:dyaOrig="4996" w14:anchorId="2AA31A2F">
+          <v:shape id="_x0000_i1070" type="#_x0000_t75" style="width:286.2pt;height:153pt" o:ole="">
+            <v:imagedata r:id="rId16" o:title=""/>
+          </v:shape>
+          <o:OLEObject Type="Embed" ProgID="Word.OpenDocumentText.12" ShapeID="_x0000_i1070" DrawAspect="Content" ObjectID="_1713804051" r:id="rId17"/>
+        </w:object>
+      </w:r>
+    </w:p>
+    <w:p>
+      <w:pPr>
         <w:ind w:firstLine="720"/>
         <w:jc w:val="center"/>
         <w:rPr>
@@ -2335,12 +2186,17 @@
       <w:r>
         <w:rPr>
           <w:rFonts w:ascii="Times New Roman" w:hAnsi="Times New Roman" w:cs="Times New Roman"/>
-        </w:rPr>
-        <w:object w:dxaOrig="9360" w:dyaOrig="4996" w14:anchorId="0AF11BF5">
-          <v:shape id="_x0000_i1161" type="#_x0000_t75" style="width:310.2pt;height:165.6pt" o:ole="">
-            <v:imagedata r:id="rId16" o:title=""/>
+          <w:noProof/>
+          <w:sz w:val="24"/>
+          <w:szCs w:val="24"/>
+        </w:rPr>
+        <w:lastRenderedPageBreak/>
+        <w:object w:dxaOrig="1440" w:dyaOrig="1440" w14:anchorId="1247F984">
+          <v:shape id="_x0000_s1026" type="#_x0000_t75" style="position:absolute;left:0;text-align:left;margin-left:89.9pt;margin-top:0;width:271.35pt;height:285.3pt;z-index:251661312;mso-position-horizontal-relative:text;mso-position-vertical-relative:text">
+            <v:imagedata r:id="rId18" o:title=""/>
+            <w10:wrap type="square" side="right"/>
           </v:shape>
-          <o:OLEObject Type="Embed" ProgID="Word.OpenDocumentText.12" ShapeID="_x0000_i1161" DrawAspect="Content" ObjectID="_1713566749" r:id="rId17"/>
+          <o:OLEObject Type="Embed" ProgID="Word.OpenDocumentText.12" ShapeID="_x0000_s1026" DrawAspect="Content" ObjectID="_1713804052" r:id="rId19"/>
         </w:object>
       </w:r>
     </w:p>
@@ -2355,22 +2211,6 @@
           <w:szCs w:val="24"/>
         </w:rPr>
       </w:pPr>
-      <w:r>
-        <w:rPr>
-          <w:rFonts w:ascii="Times New Roman" w:hAnsi="Times New Roman" w:cs="Times New Roman"/>
-          <w:noProof/>
-          <w:sz w:val="24"/>
-          <w:szCs w:val="24"/>
-        </w:rPr>
-        <w:lastRenderedPageBreak/>
-        <w:object w:dxaOrig="225" w:dyaOrig="225" w14:anchorId="1247F984">
-          <v:shape id="_x0000_s1026" type="#_x0000_t75" style="position:absolute;margin-left:83.3pt;margin-top:0;width:271.35pt;height:285.3pt;z-index:251661312;mso-position-horizontal-relative:text;mso-position-vertical-relative:text">
-            <v:imagedata r:id="rId18" o:title=""/>
-            <w10:wrap type="square" side="right"/>
-          </v:shape>
-          <o:OLEObject Type="Embed" ProgID="Word.OpenDocumentText.12" ShapeID="_x0000_s1026" DrawAspect="Content" ObjectID="_1713566750" r:id="rId19"/>
-        </w:object>
-      </w:r>
     </w:p>
     <w:p>
       <w:pPr>
@@ -2408,13 +2248,6 @@
           <w:rFonts w:ascii="Times New Roman" w:hAnsi="Times New Roman" w:cs="Times New Roman"/>
           <w:sz w:val="24"/>
           <w:szCs w:val="24"/>
-        </w:rPr>
-      </w:pPr>
-    </w:p>
-    <w:p>
-      <w:pPr>
-        <w:rPr>
-          <w:rFonts w:ascii="Times New Roman" w:hAnsi="Times New Roman" w:cs="Times New Roman"/>
         </w:rPr>
       </w:pPr>
     </w:p>
@@ -2542,16 +2375,7 @@
                   <w:rPr>
                     <w:rFonts w:ascii="Cambria Math" w:hAnsi="Cambria Math" w:cs="Times New Roman"/>
                   </w:rPr>
-                  <m:t>6.25170214</m:t>
-                </m:r>
-                <m:r>
-                  <m:rPr>
-                    <m:sty m:val="p"/>
-                  </m:rPr>
-                  <w:rPr>
-                    <w:rFonts w:ascii="Cambria Math" w:hAnsi="Cambria Math" w:cs="Times New Roman"/>
-                  </w:rPr>
-                  <m:t>×</m:t>
+                  <m:t>6.25170214×</m:t>
                 </m:r>
                 <m:sSup>
                   <m:sSupPr>
@@ -2624,13 +2448,7 @@
                       <w:rPr>
                         <w:rFonts w:ascii="Cambria Math" w:hAnsi="Cambria Math" w:cs="Times New Roman"/>
                       </w:rPr>
-                      <m:t>-</m:t>
-                    </m:r>
-                    <m:r>
-                      <w:rPr>
-                        <w:rFonts w:ascii="Cambria Math" w:hAnsi="Cambria Math" w:cs="Times New Roman"/>
-                      </w:rPr>
-                      <m:t>2</m:t>
+                      <m:t>-2</m:t>
                     </m:r>
                   </m:sup>
                 </m:sSup>
@@ -2940,13 +2758,7 @@
                       <w:rPr>
                         <w:rFonts w:ascii="Cambria Math" w:hAnsi="Cambria Math" w:cs="Times New Roman"/>
                       </w:rPr>
-                      <m:t>-</m:t>
-                    </m:r>
-                    <m:r>
-                      <w:rPr>
-                        <w:rFonts w:ascii="Cambria Math" w:hAnsi="Cambria Math" w:cs="Times New Roman"/>
-                      </w:rPr>
-                      <m:t>5</m:t>
+                      <m:t>-5</m:t>
                     </m:r>
                   </m:sup>
                 </m:sSup>
@@ -2973,16 +2785,7 @@
                   <w:rPr>
                     <w:rFonts w:ascii="Cambria Math" w:hAnsi="Cambria Math" w:cs="Times New Roman"/>
                   </w:rPr>
-                  <m:t>1</m:t>
-                </m:r>
-                <m:r>
-                  <m:rPr>
-                    <m:sty m:val="p"/>
-                  </m:rPr>
-                  <w:rPr>
-                    <w:rFonts w:ascii="Cambria Math" w:hAnsi="Cambria Math" w:cs="Times New Roman"/>
-                  </w:rPr>
-                  <m:t>×</m:t>
+                  <m:t>1×</m:t>
                 </m:r>
                 <m:sSup>
                   <m:sSupPr>
@@ -3431,16 +3234,7 @@
                   <w:rPr>
                     <w:rFonts w:ascii="Cambria Math" w:hAnsi="Cambria Math" w:cs="Times New Roman"/>
                   </w:rPr>
-                  <m:t>-3.6542424</m:t>
-                </m:r>
-                <m:r>
-                  <m:rPr>
-                    <m:sty m:val="p"/>
-                  </m:rPr>
-                  <w:rPr>
-                    <w:rFonts w:ascii="Cambria Math" w:hAnsi="Cambria Math" w:cs="Times New Roman"/>
-                  </w:rPr>
-                  <m:t>×</m:t>
+                  <m:t>-3.6542424×</m:t>
                 </m:r>
                 <m:sSup>
                   <m:sSupPr>
@@ -3628,35 +3422,102 @@
       <w:r>
         <w:rPr>
           <w:rFonts w:ascii="Times New Roman" w:hAnsi="Times New Roman" w:cs="Times New Roman"/>
+        </w:rPr>
+        <w:t xml:space="preserve">Image </w:t>
+      </w:r>
+      <w:r>
+        <w:rPr>
+          <w:rFonts w:ascii="Times New Roman" w:hAnsi="Times New Roman" w:cs="Times New Roman"/>
+        </w:rPr>
+        <w:t>1</w:t>
+      </w:r>
+      <w:r>
+        <w:rPr>
+          <w:rFonts w:ascii="Times New Roman" w:hAnsi="Times New Roman" w:cs="Times New Roman"/>
+        </w:rPr>
+        <w:t xml:space="preserve"> is stitched to Image </w:t>
+      </w:r>
+      <w:r>
+        <w:rPr>
+          <w:rFonts w:ascii="Times New Roman" w:hAnsi="Times New Roman" w:cs="Times New Roman"/>
+        </w:rPr>
+        <w:t>5</w:t>
+      </w:r>
+      <w:r>
+        <w:rPr>
+          <w:rFonts w:ascii="Times New Roman" w:hAnsi="Times New Roman" w:cs="Times New Roman"/>
+        </w:rPr>
+        <w:t xml:space="preserve"> using </w:t>
+      </w:r>
+      <w:r>
+        <w:rPr>
+          <w:rFonts w:ascii="Times New Roman" w:hAnsi="Times New Roman" w:cs="Times New Roman"/>
+        </w:rPr>
+        <w:t xml:space="preserve">the </w:t>
+      </w:r>
+      <w:r>
+        <w:rPr>
+          <w:rFonts w:ascii="Times New Roman" w:hAnsi="Times New Roman" w:cs="Times New Roman"/>
+        </w:rPr>
+        <w:t xml:space="preserve">above calculated </w:t>
+      </w:r>
+      <w:proofErr w:type="spellStart"/>
+      <w:r>
+        <w:rPr>
+          <w:rFonts w:ascii="Times New Roman" w:hAnsi="Times New Roman" w:cs="Times New Roman"/>
+        </w:rPr>
+        <w:t>homography</w:t>
+      </w:r>
+      <w:proofErr w:type="spellEnd"/>
+      <w:r>
+        <w:rPr>
+          <w:rFonts w:ascii="Times New Roman" w:hAnsi="Times New Roman" w:cs="Times New Roman"/>
+        </w:rPr>
+        <w:t xml:space="preserve">.  </w:t>
+      </w:r>
+    </w:p>
+    <w:p>
+      <w:pPr>
+        <w:rPr>
+          <w:rFonts w:ascii="Times New Roman" w:hAnsi="Times New Roman" w:cs="Times New Roman"/>
+          <w:sz w:val="24"/>
+          <w:szCs w:val="24"/>
+        </w:rPr>
+      </w:pPr>
+      <w:r>
+        <w:rPr>
+          <w:rFonts w:ascii="Times New Roman" w:hAnsi="Times New Roman" w:cs="Times New Roman"/>
           <w:noProof/>
           <w:sz w:val="24"/>
           <w:szCs w:val="24"/>
         </w:rPr>
         <w:drawing>
-          <wp:anchor distT="0" distB="0" distL="114300" distR="114300" simplePos="0" relativeHeight="251662336" behindDoc="1" locked="0" layoutInCell="1" allowOverlap="1" wp14:anchorId="475710B7" wp14:editId="6221871C">
+          <wp:anchor distT="0" distB="0" distL="114300" distR="114300" simplePos="0" relativeHeight="251664384" behindDoc="1" locked="0" layoutInCell="1" allowOverlap="1" wp14:anchorId="59BBBE74" wp14:editId="735F131A">
             <wp:simplePos x="0" y="0"/>
             <wp:positionH relativeFrom="margin">
               <wp:align>center</wp:align>
             </wp:positionH>
             <wp:positionV relativeFrom="paragraph">
-              <wp:posOffset>174478</wp:posOffset>
+              <wp:posOffset>153670</wp:posOffset>
             </wp:positionV>
-            <wp:extent cx="3106420" cy="1214755"/>
-            <wp:effectExtent l="0" t="0" r="0" b="4445"/>
+            <wp:extent cx="6490335" cy="1889760"/>
+            <wp:effectExtent l="0" t="0" r="5715" b="0"/>
             <wp:wrapTight wrapText="bothSides">
               <wp:wrapPolygon edited="0">
-                <wp:start x="3974" y="0"/>
-                <wp:lineTo x="265" y="677"/>
-                <wp:lineTo x="0" y="1016"/>
-                <wp:lineTo x="0" y="21340"/>
-                <wp:lineTo x="21459" y="21340"/>
-                <wp:lineTo x="21459" y="1016"/>
-                <wp:lineTo x="21194" y="677"/>
-                <wp:lineTo x="17352" y="0"/>
-                <wp:lineTo x="3974" y="0"/>
+                <wp:start x="17244" y="0"/>
+                <wp:lineTo x="5072" y="1089"/>
+                <wp:lineTo x="0" y="2177"/>
+                <wp:lineTo x="0" y="20032"/>
+                <wp:lineTo x="5135" y="21121"/>
+                <wp:lineTo x="15089" y="21339"/>
+                <wp:lineTo x="21556" y="21339"/>
+                <wp:lineTo x="21556" y="1089"/>
+                <wp:lineTo x="21429" y="871"/>
+                <wp:lineTo x="19337" y="0"/>
+                <wp:lineTo x="17244" y="0"/>
               </wp:wrapPolygon>
             </wp:wrapTight>
-            <wp:docPr id="7" name="Picture 7" descr="A picture containing text, colorful&#10;&#10;Description automatically generated"/>
+            <wp:docPr id="4" name="Picture 4" descr="A collage of graffiti&#10;&#10;Description automatically generated with low confidence"/>
             <wp:cNvGraphicFramePr>
               <a:graphicFrameLocks xmlns:a="http://schemas.openxmlformats.org/drawingml/2006/main" noChangeAspect="1"/>
             </wp:cNvGraphicFramePr>
@@ -3664,11 +3525,11 @@
               <a:graphicData uri="http://schemas.openxmlformats.org/drawingml/2006/picture">
                 <pic:pic xmlns:pic="http://schemas.openxmlformats.org/drawingml/2006/picture">
                   <pic:nvPicPr>
-                    <pic:cNvPr id="7" name="Picture 7" descr="A picture containing text, colorful&#10;&#10;Description automatically generated"/>
+                    <pic:cNvPr id="4" name="Picture 4" descr="A collage of graffiti&#10;&#10;Description automatically generated with low confidence"/>
                     <pic:cNvPicPr/>
                   </pic:nvPicPr>
                   <pic:blipFill>
-                    <a:blip r:embed="rId20" cstate="print">
+                    <a:blip r:embed="rId20">
                       <a:extLst>
                         <a:ext uri="{28A0092B-C50C-407E-A947-70E740481C1C}">
                           <a14:useLocalDpi xmlns:a14="http://schemas.microsoft.com/office/drawing/2010/main" val="0"/>
@@ -3682,96 +3543,7 @@
                   <pic:spPr>
                     <a:xfrm>
                       <a:off x="0" y="0"/>
-                      <a:ext cx="3106420" cy="1214755"/>
-                    </a:xfrm>
-                    <a:prstGeom prst="rect">
-                      <a:avLst/>
-                    </a:prstGeom>
-                  </pic:spPr>
-                </pic:pic>
-              </a:graphicData>
-            </a:graphic>
-            <wp14:sizeRelH relativeFrom="margin">
-              <wp14:pctWidth>0</wp14:pctWidth>
-            </wp14:sizeRelH>
-            <wp14:sizeRelV relativeFrom="margin">
-              <wp14:pctHeight>0</wp14:pctHeight>
-            </wp14:sizeRelV>
-          </wp:anchor>
-        </w:drawing>
-      </w:r>
-      <w:r>
-        <w:rPr>
-          <w:rFonts w:ascii="Times New Roman" w:hAnsi="Times New Roman" w:cs="Times New Roman"/>
-        </w:rPr>
-        <w:t xml:space="preserve">This is the stitched image that is obtained using the above calculated </w:t>
-      </w:r>
-      <w:proofErr w:type="spellStart"/>
-      <w:r>
-        <w:rPr>
-          <w:rFonts w:ascii="Times New Roman" w:hAnsi="Times New Roman" w:cs="Times New Roman"/>
-        </w:rPr>
-        <w:t>homography</w:t>
-      </w:r>
-      <w:proofErr w:type="spellEnd"/>
-      <w:r>
-        <w:rPr>
-          <w:rFonts w:ascii="Times New Roman" w:hAnsi="Times New Roman" w:cs="Times New Roman"/>
-        </w:rPr>
-        <w:t xml:space="preserve">.  </w:t>
-      </w:r>
-    </w:p>
-    <w:p>
-      <w:pPr>
-        <w:rPr>
-          <w:rFonts w:ascii="Times New Roman" w:hAnsi="Times New Roman" w:cs="Times New Roman"/>
-          <w:sz w:val="24"/>
-          <w:szCs w:val="24"/>
-        </w:rPr>
-      </w:pPr>
-      <w:r>
-        <w:rPr>
-          <w:noProof/>
-        </w:rPr>
-        <w:drawing>
-          <wp:anchor distT="0" distB="0" distL="114300" distR="114300" simplePos="0" relativeHeight="251659264" behindDoc="0" locked="0" layoutInCell="1" allowOverlap="1" wp14:anchorId="05FBD52E" wp14:editId="70C14CE7">
-            <wp:simplePos x="0" y="0"/>
-            <wp:positionH relativeFrom="margin">
-              <wp:align>center</wp:align>
-            </wp:positionH>
-            <wp:positionV relativeFrom="paragraph">
-              <wp:posOffset>1115402</wp:posOffset>
-            </wp:positionV>
-            <wp:extent cx="4260215" cy="1361440"/>
-            <wp:effectExtent l="0" t="0" r="6985" b="0"/>
-            <wp:wrapNone/>
-            <wp:docPr id="3" name="Picture 3" descr="A picture containing text, colorful, decorated&#10;&#10;Description automatically generated"/>
-            <wp:cNvGraphicFramePr>
-              <a:graphicFrameLocks xmlns:a="http://schemas.openxmlformats.org/drawingml/2006/main" noChangeAspect="1"/>
-            </wp:cNvGraphicFramePr>
-            <a:graphic xmlns:a="http://schemas.openxmlformats.org/drawingml/2006/main">
-              <a:graphicData uri="http://schemas.openxmlformats.org/drawingml/2006/picture">
-                <pic:pic xmlns:pic="http://schemas.openxmlformats.org/drawingml/2006/picture">
-                  <pic:nvPicPr>
-                    <pic:cNvPr id="3" name="Picture 3" descr="A picture containing text, colorful, decorated&#10;&#10;Description automatically generated"/>
-                    <pic:cNvPicPr/>
-                  </pic:nvPicPr>
-                  <pic:blipFill>
-                    <a:blip r:embed="rId21">
-                      <a:extLst>
-                        <a:ext uri="{28A0092B-C50C-407E-A947-70E740481C1C}">
-                          <a14:useLocalDpi xmlns:a14="http://schemas.microsoft.com/office/drawing/2010/main" val="0"/>
-                        </a:ext>
-                      </a:extLst>
-                    </a:blip>
-                    <a:stretch>
-                      <a:fillRect/>
-                    </a:stretch>
-                  </pic:blipFill>
-                  <pic:spPr>
-                    <a:xfrm>
-                      <a:off x="0" y="0"/>
-                      <a:ext cx="4260215" cy="1361440"/>
+                      <a:ext cx="6490335" cy="1889760"/>
                     </a:xfrm>
                     <a:prstGeom prst="rect">
                       <a:avLst/>
@@ -4503,17 +4275,17 @@
   <w:abstractNum w:abstractNumId="6" w15:restartNumberingAfterBreak="0">
     <w:nsid w:val="5ABE0086"/>
     <w:multiLevelType w:val="hybridMultilevel"/>
-    <w:tmpl w:val="B9963286"/>
-    <w:lvl w:ilvl="0" w:tplc="FFFFFFFF">
-      <w:start w:val="1"/>
-      <w:numFmt w:val="lowerLetter"/>
-      <w:lvlText w:val="(%1)"/>
+    <w:tmpl w:val="39B07012"/>
+    <w:lvl w:ilvl="0" w:tplc="04090009">
+      <w:start w:val="1"/>
+      <w:numFmt w:val="bullet"/>
+      <w:lvlText w:val=""/>
       <w:lvlJc w:val="left"/>
       <w:pPr>
         <w:ind w:left="720" w:hanging="360"/>
       </w:pPr>
       <w:rPr>
-        <w:rFonts w:hint="default"/>
+        <w:rFonts w:ascii="Wingdings" w:hAnsi="Wingdings" w:hint="default"/>
       </w:rPr>
     </w:lvl>
     <w:lvl w:ilvl="1" w:tplc="04090009">

</xml_diff>